<commit_message>
Paramter Store backup file
</commit_message>
<xml_diff>
--- a/files/Totesys Data Engineering Project.docx
+++ b/files/Totesys Data Engineering Project.docx
@@ -22248,7 +22248,7 @@
           <w14:ligatures w14:val="standardContextual"/>
         </w:rPr>
         <w:drawing>
-          <wp:inline distT="0" distB="0" distL="0" distR="0" wp14:anchorId="4C91AFEA" wp14:editId="3B18A71E">
+          <wp:inline distT="0" distB="0" distL="0" distR="0" wp14:anchorId="4C91AFEA" wp14:editId="2BFC1330">
             <wp:extent cx="5731510" cy="2362200"/>
             <wp:effectExtent l="0" t="0" r="0" b="0"/>
             <wp:docPr id="1816455611" name="Picture 7" descr="A screenshot of a computer program&#10;&#10;Description automatically generated"/>
@@ -23515,6 +23515,88 @@
           <w:rFonts w:ascii="Eurostile" w:hAnsi="Eurostile"/>
         </w:rPr>
       </w:pPr>
+    </w:p>
+    <w:p>
+      <w:pPr>
+        <w:rPr>
+          <w:rFonts w:ascii="Eurostile" w:hAnsi="Eurostile"/>
+        </w:rPr>
+      </w:pPr>
+    </w:p>
+    <w:p>
+      <w:pPr>
+        <w:rPr>
+          <w:rFonts w:ascii="Eurostile" w:hAnsi="Eurostile"/>
+        </w:rPr>
+      </w:pPr>
+      <w:r>
+        <w:rPr>
+          <w:rFonts w:ascii="Eurostile" w:hAnsi="Eurostile"/>
+        </w:rPr>
+        <w:t>Currently our JSON file is residing in our S3 ingestion bucket.</w:t>
+      </w:r>
+    </w:p>
+    <w:p>
+      <w:pPr>
+        <w:rPr>
+          <w:rFonts w:ascii="Eurostile" w:hAnsi="Eurostile"/>
+        </w:rPr>
+      </w:pPr>
+    </w:p>
+    <w:p>
+      <w:pPr>
+        <w:rPr>
+          <w:rFonts w:ascii="Eurostile" w:hAnsi="Eurostile"/>
+        </w:rPr>
+      </w:pPr>
+      <w:r>
+        <w:rPr>
+          <w:rFonts w:ascii="Eurostile" w:hAnsi="Eurostile"/>
+          <w:noProof/>
+          <w14:ligatures w14:val="standardContextual"/>
+        </w:rPr>
+        <w:drawing>
+          <wp:inline distT="0" distB="0" distL="0" distR="0" wp14:anchorId="49ECABA2" wp14:editId="1C49930E">
+            <wp:extent cx="5731510" cy="2372995"/>
+            <wp:effectExtent l="0" t="0" r="0" b="1905"/>
+            <wp:docPr id="639420156" name="Picture 1" descr="A screenshot of a computer&#10;&#10;Description automatically generated"/>
+            <wp:cNvGraphicFramePr>
+              <a:graphicFrameLocks xmlns:a="http://schemas.openxmlformats.org/drawingml/2006/main" noChangeAspect="1"/>
+            </wp:cNvGraphicFramePr>
+            <a:graphic xmlns:a="http://schemas.openxmlformats.org/drawingml/2006/main">
+              <a:graphicData uri="http://schemas.openxmlformats.org/drawingml/2006/picture">
+                <pic:pic xmlns:pic="http://schemas.openxmlformats.org/drawingml/2006/picture">
+                  <pic:nvPicPr>
+                    <pic:cNvPr id="639420156" name="Picture 1" descr="A screenshot of a computer&#10;&#10;Description automatically generated"/>
+                    <pic:cNvPicPr/>
+                  </pic:nvPicPr>
+                  <pic:blipFill>
+                    <a:blip r:embed="rId36">
+                      <a:extLst>
+                        <a:ext uri="{28A0092B-C50C-407E-A947-70E740481C1C}">
+                          <a14:useLocalDpi xmlns:a14="http://schemas.microsoft.com/office/drawing/2010/main" val="0"/>
+                        </a:ext>
+                      </a:extLst>
+                    </a:blip>
+                    <a:stretch>
+                      <a:fillRect/>
+                    </a:stretch>
+                  </pic:blipFill>
+                  <pic:spPr>
+                    <a:xfrm>
+                      <a:off x="0" y="0"/>
+                      <a:ext cx="5731510" cy="2372995"/>
+                    </a:xfrm>
+                    <a:prstGeom prst="rect">
+                      <a:avLst/>
+                    </a:prstGeom>
+                  </pic:spPr>
+                </pic:pic>
+              </a:graphicData>
+            </a:graphic>
+          </wp:inline>
+        </w:drawing>
+      </w:r>
     </w:p>
     <w:p>
       <w:pPr>

</xml_diff>

<commit_message>
updated transform handler function
</commit_message>
<xml_diff>
--- a/files/Totesys Data Engineering Project.docx
+++ b/files/Totesys Data Engineering Project.docx
@@ -28110,6 +28110,1718 @@
           <w:rFonts w:ascii="Eurostile" w:hAnsi="Eurostile"/>
         </w:rPr>
         <w:t xml:space="preserve">Next we can see how we want to handle the notification.  In this instance we can choose to notify a Lambda function and it is possible to specify which Lambda function needs to be notified. </w:t>
+      </w:r>
+    </w:p>
+    <w:p>
+      <w:pPr>
+        <w:rPr>
+          <w:rFonts w:ascii="Eurostile" w:hAnsi="Eurostile"/>
+        </w:rPr>
+      </w:pPr>
+    </w:p>
+    <w:p>
+      <w:pPr>
+        <w:rPr>
+          <w:rFonts w:ascii="Eurostile" w:hAnsi="Eurostile"/>
+        </w:rPr>
+      </w:pPr>
+      <w:r>
+        <w:rPr>
+          <w:rFonts w:ascii="Eurostile" w:hAnsi="Eurostile"/>
+        </w:rPr>
+        <w:t>Now a notification event has been successfully created for the S3 bucket:</w:t>
+      </w:r>
+    </w:p>
+    <w:p>
+      <w:pPr>
+        <w:rPr>
+          <w:rFonts w:ascii="Eurostile" w:hAnsi="Eurostile"/>
+        </w:rPr>
+      </w:pPr>
+      <w:r>
+        <w:rPr>
+          <w:rFonts w:ascii="Eurostile" w:hAnsi="Eurostile"/>
+          <w:noProof/>
+          <w14:ligatures w14:val="standardContextual"/>
+        </w:rPr>
+        <w:drawing>
+          <wp:inline distT="0" distB="0" distL="0" distR="0" wp14:anchorId="082DE5B5" wp14:editId="03744621">
+            <wp:extent cx="5731510" cy="1000760"/>
+            <wp:effectExtent l="0" t="0" r="0" b="2540"/>
+            <wp:docPr id="186697825" name="Picture 6" descr="A screenshot of a computer&#10;&#10;Description automatically generated"/>
+            <wp:cNvGraphicFramePr>
+              <a:graphicFrameLocks xmlns:a="http://schemas.openxmlformats.org/drawingml/2006/main" noChangeAspect="1"/>
+            </wp:cNvGraphicFramePr>
+            <a:graphic xmlns:a="http://schemas.openxmlformats.org/drawingml/2006/main">
+              <a:graphicData uri="http://schemas.openxmlformats.org/drawingml/2006/picture">
+                <pic:pic xmlns:pic="http://schemas.openxmlformats.org/drawingml/2006/picture">
+                  <pic:nvPicPr>
+                    <pic:cNvPr id="186697825" name="Picture 6" descr="A screenshot of a computer&#10;&#10;Description automatically generated"/>
+                    <pic:cNvPicPr/>
+                  </pic:nvPicPr>
+                  <pic:blipFill>
+                    <a:blip r:embed="rId51">
+                      <a:extLst>
+                        <a:ext uri="{28A0092B-C50C-407E-A947-70E740481C1C}">
+                          <a14:useLocalDpi xmlns:a14="http://schemas.microsoft.com/office/drawing/2010/main" val="0"/>
+                        </a:ext>
+                      </a:extLst>
+                    </a:blip>
+                    <a:stretch>
+                      <a:fillRect/>
+                    </a:stretch>
+                  </pic:blipFill>
+                  <pic:spPr>
+                    <a:xfrm>
+                      <a:off x="0" y="0"/>
+                      <a:ext cx="5731510" cy="1000760"/>
+                    </a:xfrm>
+                    <a:prstGeom prst="rect">
+                      <a:avLst/>
+                    </a:prstGeom>
+                  </pic:spPr>
+                </pic:pic>
+              </a:graphicData>
+            </a:graphic>
+          </wp:inline>
+        </w:drawing>
+      </w:r>
+    </w:p>
+    <w:p>
+      <w:pPr>
+        <w:rPr>
+          <w:rFonts w:ascii="Eurostile" w:hAnsi="Eurostile"/>
+        </w:rPr>
+      </w:pPr>
+    </w:p>
+    <w:p>
+      <w:pPr>
+        <w:rPr>
+          <w:rFonts w:ascii="Eurostile" w:hAnsi="Eurostile"/>
+        </w:rPr>
+      </w:pPr>
+    </w:p>
+    <w:p>
+      <w:pPr>
+        <w:rPr>
+          <w:rFonts w:ascii="Eurostile" w:hAnsi="Eurostile"/>
+        </w:rPr>
+      </w:pPr>
+      <w:r>
+        <w:rPr>
+          <w:rFonts w:ascii="Eurostile" w:hAnsi="Eurostile"/>
+        </w:rPr>
+        <w:t>So far this method shows how to create a notification property using the console.  Instead it is better to use Terraform.</w:t>
+      </w:r>
+    </w:p>
+    <w:p>
+      <w:pPr>
+        <w:rPr>
+          <w:rFonts w:ascii="Eurostile" w:hAnsi="Eurostile"/>
+        </w:rPr>
+      </w:pPr>
+    </w:p>
+    <w:p>
+      <w:pPr>
+        <w:rPr>
+          <w:rFonts w:ascii="Eurostile" w:hAnsi="Eurostile"/>
+        </w:rPr>
+      </w:pPr>
+    </w:p>
+    <w:p>
+      <w:pPr>
+        <w:rPr>
+          <w:rFonts w:ascii="Eurostile" w:hAnsi="Eurostile"/>
+        </w:rPr>
+      </w:pPr>
+    </w:p>
+    <w:p>
+      <w:pPr>
+        <w:rPr>
+          <w:rFonts w:ascii="Eurostile" w:hAnsi="Eurostile"/>
+        </w:rPr>
+      </w:pPr>
+    </w:p>
+    <w:p>
+      <w:pPr>
+        <w:rPr>
+          <w:rFonts w:ascii="Eurostile" w:hAnsi="Eurostile"/>
+        </w:rPr>
+      </w:pPr>
+    </w:p>
+    <w:p>
+      <w:pPr>
+        <w:rPr>
+          <w:rFonts w:ascii="Eurostile" w:hAnsi="Eurostile"/>
+        </w:rPr>
+      </w:pPr>
+    </w:p>
+    <w:p>
+      <w:pPr>
+        <w:rPr>
+          <w:rFonts w:ascii="Eurostile" w:hAnsi="Eurostile"/>
+        </w:rPr>
+      </w:pPr>
+    </w:p>
+    <w:p>
+      <w:pPr>
+        <w:rPr>
+          <w:rFonts w:ascii="Eurostile" w:hAnsi="Eurostile"/>
+        </w:rPr>
+      </w:pPr>
+    </w:p>
+    <w:p>
+      <w:pPr>
+        <w:rPr>
+          <w:rFonts w:ascii="Eurostile" w:hAnsi="Eurostile"/>
+        </w:rPr>
+      </w:pPr>
+    </w:p>
+    <w:p>
+      <w:pPr>
+        <w:rPr>
+          <w:rFonts w:ascii="Eurostile" w:hAnsi="Eurostile"/>
+          <w:b/>
+          <w:bCs/>
+        </w:rPr>
+      </w:pPr>
+      <w:r>
+        <w:rPr>
+          <w:rFonts w:ascii="Eurostile" w:hAnsi="Eurostile"/>
+          <w:b/>
+          <w:bCs/>
+        </w:rPr>
+        <w:lastRenderedPageBreak/>
+        <w:t>Terraform SNS</w:t>
+      </w:r>
+    </w:p>
+    <w:p>
+      <w:pPr>
+        <w:rPr>
+          <w:rFonts w:ascii="Eurostile" w:hAnsi="Eurostile"/>
+        </w:rPr>
+      </w:pPr>
+      <w:r>
+        <w:rPr>
+          <w:rFonts w:ascii="Eurostile" w:hAnsi="Eurostile"/>
+        </w:rPr>
+        <w:t xml:space="preserve">During setup we create an S3 bucket called ‘ingestion-xxxxxxx’. The ‘x’s are replaced by a unique string of numbers.  Here is what the configuration looks like in Terraform: </w:t>
+      </w:r>
+    </w:p>
+    <w:p>
+      <w:pPr>
+        <w:shd w:val="clear" w:color="auto" w:fill="272822"/>
+        <w:spacing w:line="345" w:lineRule="atLeast"/>
+        <w:rPr>
+          <w:rFonts w:ascii="Fira Code" w:hAnsi="Fira Code" w:cs="Fira Code"/>
+          <w:color w:val="F8F8F2"/>
+          <w:sz w:val="23"/>
+          <w:szCs w:val="23"/>
+        </w:rPr>
+      </w:pPr>
+      <w:r>
+        <w:rPr>
+          <w:rFonts w:ascii="Fira Code" w:hAnsi="Fira Code" w:cs="Fira Code"/>
+          <w:color w:val="A6E22E"/>
+          <w:sz w:val="23"/>
+          <w:szCs w:val="23"/>
+          <w:u w:val="single"/>
+        </w:rPr>
+        <w:t>resource</w:t>
+      </w:r>
+      <w:r>
+        <w:rPr>
+          <w:rFonts w:ascii="Fira Code" w:hAnsi="Fira Code" w:cs="Fira Code"/>
+          <w:color w:val="F8F8F2"/>
+          <w:sz w:val="23"/>
+          <w:szCs w:val="23"/>
+        </w:rPr>
+        <w:t xml:space="preserve"> "aws_s3_bucket" "ingestion" {</w:t>
+      </w:r>
+    </w:p>
+    <w:p>
+      <w:pPr>
+        <w:shd w:val="clear" w:color="auto" w:fill="272822"/>
+        <w:spacing w:line="345" w:lineRule="atLeast"/>
+        <w:rPr>
+          <w:rFonts w:ascii="Fira Code" w:hAnsi="Fira Code" w:cs="Fira Code"/>
+          <w:color w:val="F8F8F2"/>
+          <w:sz w:val="23"/>
+          <w:szCs w:val="23"/>
+        </w:rPr>
+      </w:pPr>
+      <w:r>
+        <w:rPr>
+          <w:rFonts w:ascii="Fira Code" w:hAnsi="Fira Code" w:cs="Fira Code"/>
+          <w:color w:val="F8F8F2"/>
+          <w:sz w:val="23"/>
+          <w:szCs w:val="23"/>
+        </w:rPr>
+        <w:t xml:space="preserve">    </w:t>
+      </w:r>
+      <w:r>
+        <w:rPr>
+          <w:rFonts w:ascii="Fira Code" w:hAnsi="Fira Code" w:cs="Fira Code"/>
+          <w:color w:val="88846F"/>
+          <w:sz w:val="23"/>
+          <w:szCs w:val="23"/>
+        </w:rPr>
+        <w:t># Creates prefix to ensure uniqueness:</w:t>
+      </w:r>
+    </w:p>
+    <w:p>
+      <w:pPr>
+        <w:shd w:val="clear" w:color="auto" w:fill="272822"/>
+        <w:spacing w:line="345" w:lineRule="atLeast"/>
+        <w:rPr>
+          <w:rFonts w:ascii="Fira Code" w:hAnsi="Fira Code" w:cs="Fira Code"/>
+          <w:color w:val="F8F8F2"/>
+          <w:sz w:val="23"/>
+          <w:szCs w:val="23"/>
+        </w:rPr>
+      </w:pPr>
+      <w:r>
+        <w:rPr>
+          <w:rFonts w:ascii="Fira Code" w:hAnsi="Fira Code" w:cs="Fira Code"/>
+          <w:color w:val="F8F8F2"/>
+          <w:sz w:val="23"/>
+          <w:szCs w:val="23"/>
+        </w:rPr>
+        <w:t xml:space="preserve">    bucket_prefix </w:t>
+      </w:r>
+      <w:r>
+        <w:rPr>
+          <w:rFonts w:ascii="Fira Code" w:hAnsi="Fira Code" w:cs="Fira Code"/>
+          <w:color w:val="F92672"/>
+          <w:sz w:val="23"/>
+          <w:szCs w:val="23"/>
+        </w:rPr>
+        <w:t>=</w:t>
+      </w:r>
+      <w:r>
+        <w:rPr>
+          <w:rFonts w:ascii="Fira Code" w:hAnsi="Fira Code" w:cs="Fira Code"/>
+          <w:color w:val="F8F8F2"/>
+          <w:sz w:val="23"/>
+          <w:szCs w:val="23"/>
+        </w:rPr>
+        <w:t xml:space="preserve"> </w:t>
+      </w:r>
+      <w:r>
+        <w:rPr>
+          <w:rFonts w:ascii="Fira Code" w:hAnsi="Fira Code" w:cs="Fira Code"/>
+          <w:color w:val="E6DB74"/>
+          <w:sz w:val="23"/>
+          <w:szCs w:val="23"/>
+        </w:rPr>
+        <w:t>"ingestion-"</w:t>
+      </w:r>
+    </w:p>
+    <w:p>
+      <w:pPr>
+        <w:shd w:val="clear" w:color="auto" w:fill="272822"/>
+        <w:spacing w:line="345" w:lineRule="atLeast"/>
+        <w:rPr>
+          <w:rFonts w:ascii="Fira Code" w:hAnsi="Fira Code" w:cs="Fira Code"/>
+          <w:color w:val="F8F8F2"/>
+          <w:sz w:val="23"/>
+          <w:szCs w:val="23"/>
+        </w:rPr>
+      </w:pPr>
+      <w:r>
+        <w:rPr>
+          <w:rFonts w:ascii="Fira Code" w:hAnsi="Fira Code" w:cs="Fira Code"/>
+          <w:color w:val="F8F8F2"/>
+          <w:sz w:val="23"/>
+          <w:szCs w:val="23"/>
+        </w:rPr>
+        <w:t xml:space="preserve">    </w:t>
+      </w:r>
+      <w:r>
+        <w:rPr>
+          <w:rFonts w:ascii="Fira Code" w:hAnsi="Fira Code" w:cs="Fira Code"/>
+          <w:color w:val="88846F"/>
+          <w:sz w:val="23"/>
+          <w:szCs w:val="23"/>
+        </w:rPr>
+        <w:t># Allows bucket to be destroyed:</w:t>
+      </w:r>
+    </w:p>
+    <w:p>
+      <w:pPr>
+        <w:shd w:val="clear" w:color="auto" w:fill="272822"/>
+        <w:spacing w:line="345" w:lineRule="atLeast"/>
+        <w:rPr>
+          <w:rFonts w:ascii="Fira Code" w:hAnsi="Fira Code" w:cs="Fira Code"/>
+          <w:color w:val="F8F8F2"/>
+          <w:sz w:val="23"/>
+          <w:szCs w:val="23"/>
+        </w:rPr>
+      </w:pPr>
+      <w:r>
+        <w:rPr>
+          <w:rFonts w:ascii="Fira Code" w:hAnsi="Fira Code" w:cs="Fira Code"/>
+          <w:color w:val="F8F8F2"/>
+          <w:sz w:val="23"/>
+          <w:szCs w:val="23"/>
+        </w:rPr>
+        <w:t xml:space="preserve">    force_destroy </w:t>
+      </w:r>
+      <w:r>
+        <w:rPr>
+          <w:rFonts w:ascii="Fira Code" w:hAnsi="Fira Code" w:cs="Fira Code"/>
+          <w:color w:val="F92672"/>
+          <w:sz w:val="23"/>
+          <w:szCs w:val="23"/>
+        </w:rPr>
+        <w:t>=</w:t>
+      </w:r>
+      <w:r>
+        <w:rPr>
+          <w:rFonts w:ascii="Fira Code" w:hAnsi="Fira Code" w:cs="Fira Code"/>
+          <w:color w:val="F8F8F2"/>
+          <w:sz w:val="23"/>
+          <w:szCs w:val="23"/>
+        </w:rPr>
+        <w:t xml:space="preserve"> </w:t>
+      </w:r>
+      <w:r>
+        <w:rPr>
+          <w:rFonts w:ascii="Fira Code" w:hAnsi="Fira Code" w:cs="Fira Code"/>
+          <w:color w:val="F92672"/>
+          <w:sz w:val="23"/>
+          <w:szCs w:val="23"/>
+        </w:rPr>
+        <w:t>true</w:t>
+      </w:r>
+    </w:p>
+    <w:p>
+      <w:pPr>
+        <w:shd w:val="clear" w:color="auto" w:fill="272822"/>
+        <w:spacing w:line="345" w:lineRule="atLeast"/>
+        <w:rPr>
+          <w:rFonts w:ascii="Fira Code" w:hAnsi="Fira Code" w:cs="Fira Code"/>
+          <w:color w:val="F8F8F2"/>
+          <w:sz w:val="23"/>
+          <w:szCs w:val="23"/>
+        </w:rPr>
+      </w:pPr>
+      <w:r>
+        <w:rPr>
+          <w:rFonts w:ascii="Fira Code" w:hAnsi="Fira Code" w:cs="Fira Code"/>
+          <w:color w:val="F8F8F2"/>
+          <w:sz w:val="23"/>
+          <w:szCs w:val="23"/>
+        </w:rPr>
+        <w:t>}</w:t>
+      </w:r>
+    </w:p>
+    <w:p>
+      <w:pPr>
+        <w:rPr>
+          <w:rFonts w:ascii="Eurostile" w:hAnsi="Eurostile"/>
+        </w:rPr>
+      </w:pPr>
+    </w:p>
+    <w:p>
+      <w:pPr>
+        <w:rPr>
+          <w:rFonts w:ascii="Eurostile" w:hAnsi="Eurostile"/>
+        </w:rPr>
+      </w:pPr>
+      <w:r>
+        <w:rPr>
+          <w:rFonts w:ascii="Eurostile" w:hAnsi="Eurostile"/>
+        </w:rPr>
+        <w:t xml:space="preserve">Next it is important to allow permission for the S3 bucket to invoke the Lambda function.   </w:t>
+      </w:r>
+    </w:p>
+    <w:p>
+      <w:pPr>
+        <w:rPr>
+          <w:rFonts w:ascii="Eurostile" w:hAnsi="Eurostile"/>
+        </w:rPr>
+      </w:pPr>
+    </w:p>
+    <w:p>
+      <w:pPr>
+        <w:shd w:val="clear" w:color="auto" w:fill="272822"/>
+        <w:spacing w:line="345" w:lineRule="atLeast"/>
+        <w:rPr>
+          <w:rFonts w:ascii="Fira Code" w:hAnsi="Fira Code" w:cs="Fira Code"/>
+          <w:color w:val="F8F8F2"/>
+          <w:sz w:val="23"/>
+          <w:szCs w:val="23"/>
+        </w:rPr>
+      </w:pPr>
+      <w:r>
+        <w:rPr>
+          <w:rFonts w:ascii="Fira Code" w:hAnsi="Fira Code" w:cs="Fira Code"/>
+          <w:color w:val="88846F"/>
+          <w:sz w:val="23"/>
+          <w:szCs w:val="23"/>
+        </w:rPr>
+        <w:t># Create permission for S3 bucket to invoke Lambda function:</w:t>
+      </w:r>
+    </w:p>
+    <w:p>
+      <w:pPr>
+        <w:shd w:val="clear" w:color="auto" w:fill="272822"/>
+        <w:spacing w:line="345" w:lineRule="atLeast"/>
+        <w:rPr>
+          <w:rFonts w:ascii="Fira Code" w:hAnsi="Fira Code" w:cs="Fira Code"/>
+          <w:color w:val="F8F8F2"/>
+          <w:sz w:val="23"/>
+          <w:szCs w:val="23"/>
+        </w:rPr>
+      </w:pPr>
+      <w:r>
+        <w:rPr>
+          <w:rFonts w:ascii="Fira Code" w:hAnsi="Fira Code" w:cs="Fira Code"/>
+          <w:color w:val="A6E22E"/>
+          <w:sz w:val="23"/>
+          <w:szCs w:val="23"/>
+          <w:u w:val="single"/>
+        </w:rPr>
+        <w:t>resource</w:t>
+      </w:r>
+      <w:r>
+        <w:rPr>
+          <w:rFonts w:ascii="Fira Code" w:hAnsi="Fira Code" w:cs="Fira Code"/>
+          <w:color w:val="F8F8F2"/>
+          <w:sz w:val="23"/>
+          <w:szCs w:val="23"/>
+        </w:rPr>
+        <w:t xml:space="preserve"> "aws_lambda_permission" "allow_s3_invoke" {</w:t>
+      </w:r>
+    </w:p>
+    <w:p>
+      <w:pPr>
+        <w:shd w:val="clear" w:color="auto" w:fill="272822"/>
+        <w:spacing w:line="345" w:lineRule="atLeast"/>
+        <w:rPr>
+          <w:rFonts w:ascii="Fira Code" w:hAnsi="Fira Code" w:cs="Fira Code"/>
+          <w:color w:val="F8F8F2"/>
+          <w:sz w:val="23"/>
+          <w:szCs w:val="23"/>
+        </w:rPr>
+      </w:pPr>
+      <w:r>
+        <w:rPr>
+          <w:rFonts w:ascii="Fira Code" w:hAnsi="Fira Code" w:cs="Fira Code"/>
+          <w:color w:val="F8F8F2"/>
+          <w:sz w:val="23"/>
+          <w:szCs w:val="23"/>
+        </w:rPr>
+        <w:t xml:space="preserve">    </w:t>
+      </w:r>
+      <w:r>
+        <w:rPr>
+          <w:rFonts w:ascii="Fira Code" w:hAnsi="Fira Code" w:cs="Fira Code"/>
+          <w:color w:val="88846F"/>
+          <w:sz w:val="23"/>
+          <w:szCs w:val="23"/>
+        </w:rPr>
+        <w:t># Unique identifier for permission statement:</w:t>
+      </w:r>
+    </w:p>
+    <w:p>
+      <w:pPr>
+        <w:shd w:val="clear" w:color="auto" w:fill="272822"/>
+        <w:spacing w:line="345" w:lineRule="atLeast"/>
+        <w:rPr>
+          <w:rFonts w:ascii="Fira Code" w:hAnsi="Fira Code" w:cs="Fira Code"/>
+          <w:color w:val="F8F8F2"/>
+          <w:sz w:val="23"/>
+          <w:szCs w:val="23"/>
+        </w:rPr>
+      </w:pPr>
+      <w:r>
+        <w:rPr>
+          <w:rFonts w:ascii="Fira Code" w:hAnsi="Fira Code" w:cs="Fira Code"/>
+          <w:color w:val="F8F8F2"/>
+          <w:sz w:val="23"/>
+          <w:szCs w:val="23"/>
+        </w:rPr>
+        <w:t xml:space="preserve">    statement_id </w:t>
+      </w:r>
+      <w:r>
+        <w:rPr>
+          <w:rFonts w:ascii="Fira Code" w:hAnsi="Fira Code" w:cs="Fira Code"/>
+          <w:color w:val="F92672"/>
+          <w:sz w:val="23"/>
+          <w:szCs w:val="23"/>
+        </w:rPr>
+        <w:t>=</w:t>
+      </w:r>
+      <w:r>
+        <w:rPr>
+          <w:rFonts w:ascii="Fira Code" w:hAnsi="Fira Code" w:cs="Fira Code"/>
+          <w:color w:val="F8F8F2"/>
+          <w:sz w:val="23"/>
+          <w:szCs w:val="23"/>
+        </w:rPr>
+        <w:t xml:space="preserve"> </w:t>
+      </w:r>
+      <w:r>
+        <w:rPr>
+          <w:rFonts w:ascii="Fira Code" w:hAnsi="Fira Code" w:cs="Fira Code"/>
+          <w:color w:val="E6DB74"/>
+          <w:sz w:val="23"/>
+          <w:szCs w:val="23"/>
+        </w:rPr>
+        <w:t>"AllowS3Invoke"</w:t>
+      </w:r>
+    </w:p>
+    <w:p>
+      <w:pPr>
+        <w:shd w:val="clear" w:color="auto" w:fill="272822"/>
+        <w:spacing w:line="345" w:lineRule="atLeast"/>
+        <w:rPr>
+          <w:rFonts w:ascii="Fira Code" w:hAnsi="Fira Code" w:cs="Fira Code"/>
+          <w:color w:val="F8F8F2"/>
+          <w:sz w:val="23"/>
+          <w:szCs w:val="23"/>
+        </w:rPr>
+      </w:pPr>
+      <w:r>
+        <w:rPr>
+          <w:rFonts w:ascii="Fira Code" w:hAnsi="Fira Code" w:cs="Fira Code"/>
+          <w:color w:val="F8F8F2"/>
+          <w:sz w:val="23"/>
+          <w:szCs w:val="23"/>
+        </w:rPr>
+        <w:t xml:space="preserve">    </w:t>
+      </w:r>
+      <w:r>
+        <w:rPr>
+          <w:rFonts w:ascii="Fira Code" w:hAnsi="Fira Code" w:cs="Fira Code"/>
+          <w:color w:val="88846F"/>
+          <w:sz w:val="23"/>
+          <w:szCs w:val="23"/>
+        </w:rPr>
+        <w:t># Specifies action being allowed:</w:t>
+      </w:r>
+    </w:p>
+    <w:p>
+      <w:pPr>
+        <w:shd w:val="clear" w:color="auto" w:fill="272822"/>
+        <w:spacing w:line="345" w:lineRule="atLeast"/>
+        <w:rPr>
+          <w:rFonts w:ascii="Fira Code" w:hAnsi="Fira Code" w:cs="Fira Code"/>
+          <w:color w:val="F8F8F2"/>
+          <w:sz w:val="23"/>
+          <w:szCs w:val="23"/>
+        </w:rPr>
+      </w:pPr>
+      <w:r>
+        <w:rPr>
+          <w:rFonts w:ascii="Fira Code" w:hAnsi="Fira Code" w:cs="Fira Code"/>
+          <w:color w:val="F8F8F2"/>
+          <w:sz w:val="23"/>
+          <w:szCs w:val="23"/>
+        </w:rPr>
+        <w:t xml:space="preserve">    action </w:t>
+      </w:r>
+      <w:r>
+        <w:rPr>
+          <w:rFonts w:ascii="Fira Code" w:hAnsi="Fira Code" w:cs="Fira Code"/>
+          <w:color w:val="F92672"/>
+          <w:sz w:val="23"/>
+          <w:szCs w:val="23"/>
+        </w:rPr>
+        <w:t>=</w:t>
+      </w:r>
+      <w:r>
+        <w:rPr>
+          <w:rFonts w:ascii="Fira Code" w:hAnsi="Fira Code" w:cs="Fira Code"/>
+          <w:color w:val="F8F8F2"/>
+          <w:sz w:val="23"/>
+          <w:szCs w:val="23"/>
+        </w:rPr>
+        <w:t xml:space="preserve"> </w:t>
+      </w:r>
+      <w:r>
+        <w:rPr>
+          <w:rFonts w:ascii="Fira Code" w:hAnsi="Fira Code" w:cs="Fira Code"/>
+          <w:color w:val="E6DB74"/>
+          <w:sz w:val="23"/>
+          <w:szCs w:val="23"/>
+        </w:rPr>
+        <w:t>"lambda:InvokeFunction"</w:t>
+      </w:r>
+    </w:p>
+    <w:p>
+      <w:pPr>
+        <w:shd w:val="clear" w:color="auto" w:fill="272822"/>
+        <w:spacing w:line="345" w:lineRule="atLeast"/>
+        <w:rPr>
+          <w:rFonts w:ascii="Fira Code" w:hAnsi="Fira Code" w:cs="Fira Code"/>
+          <w:color w:val="F8F8F2"/>
+          <w:sz w:val="23"/>
+          <w:szCs w:val="23"/>
+        </w:rPr>
+      </w:pPr>
+      <w:r>
+        <w:rPr>
+          <w:rFonts w:ascii="Fira Code" w:hAnsi="Fira Code" w:cs="Fira Code"/>
+          <w:color w:val="F8F8F2"/>
+          <w:sz w:val="23"/>
+          <w:szCs w:val="23"/>
+        </w:rPr>
+        <w:t xml:space="preserve">    </w:t>
+      </w:r>
+      <w:r>
+        <w:rPr>
+          <w:rFonts w:ascii="Fira Code" w:hAnsi="Fira Code" w:cs="Fira Code"/>
+          <w:color w:val="88846F"/>
+          <w:sz w:val="23"/>
+          <w:szCs w:val="23"/>
+        </w:rPr>
+        <w:t># Resolves to 'transform':</w:t>
+      </w:r>
+    </w:p>
+    <w:p>
+      <w:pPr>
+        <w:shd w:val="clear" w:color="auto" w:fill="272822"/>
+        <w:spacing w:line="345" w:lineRule="atLeast"/>
+        <w:rPr>
+          <w:rFonts w:ascii="Fira Code" w:hAnsi="Fira Code" w:cs="Fira Code"/>
+          <w:color w:val="F8F8F2"/>
+          <w:sz w:val="23"/>
+          <w:szCs w:val="23"/>
+        </w:rPr>
+      </w:pPr>
+      <w:r>
+        <w:rPr>
+          <w:rFonts w:ascii="Fira Code" w:hAnsi="Fira Code" w:cs="Fira Code"/>
+          <w:color w:val="F8F8F2"/>
+          <w:sz w:val="23"/>
+          <w:szCs w:val="23"/>
+        </w:rPr>
+        <w:t xml:space="preserve">    function_name </w:t>
+      </w:r>
+      <w:r>
+        <w:rPr>
+          <w:rFonts w:ascii="Fira Code" w:hAnsi="Fira Code" w:cs="Fira Code"/>
+          <w:color w:val="F92672"/>
+          <w:sz w:val="23"/>
+          <w:szCs w:val="23"/>
+        </w:rPr>
+        <w:t>=</w:t>
+      </w:r>
+      <w:r>
+        <w:rPr>
+          <w:rFonts w:ascii="Fira Code" w:hAnsi="Fira Code" w:cs="Fira Code"/>
+          <w:color w:val="F8F8F2"/>
+          <w:sz w:val="23"/>
+          <w:szCs w:val="23"/>
+        </w:rPr>
+        <w:t xml:space="preserve"> aws_lambda_function</w:t>
+      </w:r>
+      <w:r>
+        <w:rPr>
+          <w:rFonts w:ascii="Fira Code" w:hAnsi="Fira Code" w:cs="Fira Code"/>
+          <w:color w:val="F92672"/>
+          <w:sz w:val="23"/>
+          <w:szCs w:val="23"/>
+        </w:rPr>
+        <w:t>.</w:t>
+      </w:r>
+      <w:r>
+        <w:rPr>
+          <w:rFonts w:ascii="Fira Code" w:hAnsi="Fira Code" w:cs="Fira Code"/>
+          <w:color w:val="F8F8F2"/>
+          <w:sz w:val="23"/>
+          <w:szCs w:val="23"/>
+        </w:rPr>
+        <w:t>transform_lambda</w:t>
+      </w:r>
+      <w:r>
+        <w:rPr>
+          <w:rFonts w:ascii="Fira Code" w:hAnsi="Fira Code" w:cs="Fira Code"/>
+          <w:color w:val="F92672"/>
+          <w:sz w:val="23"/>
+          <w:szCs w:val="23"/>
+        </w:rPr>
+        <w:t>.</w:t>
+      </w:r>
+      <w:r>
+        <w:rPr>
+          <w:rFonts w:ascii="Fira Code" w:hAnsi="Fira Code" w:cs="Fira Code"/>
+          <w:color w:val="F8F8F2"/>
+          <w:sz w:val="23"/>
+          <w:szCs w:val="23"/>
+        </w:rPr>
+        <w:t>function_name</w:t>
+      </w:r>
+    </w:p>
+    <w:p>
+      <w:pPr>
+        <w:shd w:val="clear" w:color="auto" w:fill="272822"/>
+        <w:spacing w:line="345" w:lineRule="atLeast"/>
+        <w:rPr>
+          <w:rFonts w:ascii="Fira Code" w:hAnsi="Fira Code" w:cs="Fira Code"/>
+          <w:color w:val="F8F8F2"/>
+          <w:sz w:val="23"/>
+          <w:szCs w:val="23"/>
+        </w:rPr>
+      </w:pPr>
+      <w:r>
+        <w:rPr>
+          <w:rFonts w:ascii="Fira Code" w:hAnsi="Fira Code" w:cs="Fira Code"/>
+          <w:color w:val="F8F8F2"/>
+          <w:sz w:val="23"/>
+          <w:szCs w:val="23"/>
+        </w:rPr>
+        <w:t xml:space="preserve">    </w:t>
+      </w:r>
+      <w:r>
+        <w:rPr>
+          <w:rFonts w:ascii="Fira Code" w:hAnsi="Fira Code" w:cs="Fira Code"/>
+          <w:color w:val="88846F"/>
+          <w:sz w:val="23"/>
+          <w:szCs w:val="23"/>
+        </w:rPr>
+        <w:t># Amazon S3 given permission to invoke lambda function:</w:t>
+      </w:r>
+    </w:p>
+    <w:p>
+      <w:pPr>
+        <w:shd w:val="clear" w:color="auto" w:fill="272822"/>
+        <w:spacing w:line="345" w:lineRule="atLeast"/>
+        <w:rPr>
+          <w:rFonts w:ascii="Fira Code" w:hAnsi="Fira Code" w:cs="Fira Code"/>
+          <w:color w:val="F8F8F2"/>
+          <w:sz w:val="23"/>
+          <w:szCs w:val="23"/>
+        </w:rPr>
+      </w:pPr>
+      <w:r>
+        <w:rPr>
+          <w:rFonts w:ascii="Fira Code" w:hAnsi="Fira Code" w:cs="Fira Code"/>
+          <w:color w:val="F8F8F2"/>
+          <w:sz w:val="23"/>
+          <w:szCs w:val="23"/>
+        </w:rPr>
+        <w:t xml:space="preserve">    principal </w:t>
+      </w:r>
+      <w:r>
+        <w:rPr>
+          <w:rFonts w:ascii="Fira Code" w:hAnsi="Fira Code" w:cs="Fira Code"/>
+          <w:color w:val="F92672"/>
+          <w:sz w:val="23"/>
+          <w:szCs w:val="23"/>
+        </w:rPr>
+        <w:t>=</w:t>
+      </w:r>
+      <w:r>
+        <w:rPr>
+          <w:rFonts w:ascii="Fira Code" w:hAnsi="Fira Code" w:cs="Fira Code"/>
+          <w:color w:val="F8F8F2"/>
+          <w:sz w:val="23"/>
+          <w:szCs w:val="23"/>
+        </w:rPr>
+        <w:t xml:space="preserve"> </w:t>
+      </w:r>
+      <w:r>
+        <w:rPr>
+          <w:rFonts w:ascii="Fira Code" w:hAnsi="Fira Code" w:cs="Fira Code"/>
+          <w:color w:val="E6DB74"/>
+          <w:sz w:val="23"/>
+          <w:szCs w:val="23"/>
+        </w:rPr>
+        <w:t>"s3.amazonaws.com"</w:t>
+      </w:r>
+    </w:p>
+    <w:p>
+      <w:pPr>
+        <w:shd w:val="clear" w:color="auto" w:fill="272822"/>
+        <w:spacing w:line="345" w:lineRule="atLeast"/>
+        <w:rPr>
+          <w:rFonts w:ascii="Fira Code" w:hAnsi="Fira Code" w:cs="Fira Code"/>
+          <w:color w:val="F8F8F2"/>
+          <w:sz w:val="23"/>
+          <w:szCs w:val="23"/>
+        </w:rPr>
+      </w:pPr>
+      <w:r>
+        <w:rPr>
+          <w:rFonts w:ascii="Fira Code" w:hAnsi="Fira Code" w:cs="Fira Code"/>
+          <w:color w:val="F8F8F2"/>
+          <w:sz w:val="23"/>
+          <w:szCs w:val="23"/>
+        </w:rPr>
+        <w:t xml:space="preserve">    </w:t>
+      </w:r>
+      <w:r>
+        <w:rPr>
+          <w:rFonts w:ascii="Fira Code" w:hAnsi="Fira Code" w:cs="Fira Code"/>
+          <w:color w:val="88846F"/>
+          <w:sz w:val="23"/>
+          <w:szCs w:val="23"/>
+        </w:rPr>
+        <w:t># Specifies unique identifier:</w:t>
+      </w:r>
+    </w:p>
+    <w:p>
+      <w:pPr>
+        <w:shd w:val="clear" w:color="auto" w:fill="272822"/>
+        <w:spacing w:line="345" w:lineRule="atLeast"/>
+        <w:rPr>
+          <w:rFonts w:ascii="Fira Code" w:hAnsi="Fira Code" w:cs="Fira Code"/>
+          <w:color w:val="F8F8F2"/>
+          <w:sz w:val="23"/>
+          <w:szCs w:val="23"/>
+        </w:rPr>
+      </w:pPr>
+      <w:r>
+        <w:rPr>
+          <w:rFonts w:ascii="Fira Code" w:hAnsi="Fira Code" w:cs="Fira Code"/>
+          <w:color w:val="F8F8F2"/>
+          <w:sz w:val="23"/>
+          <w:szCs w:val="23"/>
+        </w:rPr>
+        <w:t xml:space="preserve">    source_arn </w:t>
+      </w:r>
+      <w:r>
+        <w:rPr>
+          <w:rFonts w:ascii="Fira Code" w:hAnsi="Fira Code" w:cs="Fira Code"/>
+          <w:color w:val="F92672"/>
+          <w:sz w:val="23"/>
+          <w:szCs w:val="23"/>
+        </w:rPr>
+        <w:t>=</w:t>
+      </w:r>
+      <w:r>
+        <w:rPr>
+          <w:rFonts w:ascii="Fira Code" w:hAnsi="Fira Code" w:cs="Fira Code"/>
+          <w:color w:val="F8F8F2"/>
+          <w:sz w:val="23"/>
+          <w:szCs w:val="23"/>
+        </w:rPr>
+        <w:t xml:space="preserve"> aws_s3_bucket</w:t>
+      </w:r>
+      <w:r>
+        <w:rPr>
+          <w:rFonts w:ascii="Fira Code" w:hAnsi="Fira Code" w:cs="Fira Code"/>
+          <w:color w:val="F92672"/>
+          <w:sz w:val="23"/>
+          <w:szCs w:val="23"/>
+        </w:rPr>
+        <w:t>.</w:t>
+      </w:r>
+      <w:r>
+        <w:rPr>
+          <w:rFonts w:ascii="Fira Code" w:hAnsi="Fira Code" w:cs="Fira Code"/>
+          <w:color w:val="F8F8F2"/>
+          <w:sz w:val="23"/>
+          <w:szCs w:val="23"/>
+        </w:rPr>
+        <w:t>ingestion</w:t>
+      </w:r>
+      <w:r>
+        <w:rPr>
+          <w:rFonts w:ascii="Fira Code" w:hAnsi="Fira Code" w:cs="Fira Code"/>
+          <w:color w:val="F92672"/>
+          <w:sz w:val="23"/>
+          <w:szCs w:val="23"/>
+        </w:rPr>
+        <w:t>.</w:t>
+      </w:r>
+      <w:r>
+        <w:rPr>
+          <w:rFonts w:ascii="Fira Code" w:hAnsi="Fira Code" w:cs="Fira Code"/>
+          <w:color w:val="F8F8F2"/>
+          <w:sz w:val="23"/>
+          <w:szCs w:val="23"/>
+        </w:rPr>
+        <w:t>arn</w:t>
+      </w:r>
+    </w:p>
+    <w:p>
+      <w:pPr>
+        <w:shd w:val="clear" w:color="auto" w:fill="272822"/>
+        <w:spacing w:line="345" w:lineRule="atLeast"/>
+        <w:rPr>
+          <w:rFonts w:ascii="Fira Code" w:hAnsi="Fira Code" w:cs="Fira Code"/>
+          <w:color w:val="F8F8F2"/>
+          <w:sz w:val="23"/>
+          <w:szCs w:val="23"/>
+        </w:rPr>
+      </w:pPr>
+      <w:r>
+        <w:rPr>
+          <w:rFonts w:ascii="Fira Code" w:hAnsi="Fira Code" w:cs="Fira Code"/>
+          <w:color w:val="F8F8F2"/>
+          <w:sz w:val="23"/>
+          <w:szCs w:val="23"/>
+        </w:rPr>
+        <w:t>}</w:t>
+      </w:r>
+    </w:p>
+    <w:p>
+      <w:pPr>
+        <w:rPr>
+          <w:rFonts w:ascii="Eurostile" w:hAnsi="Eurostile"/>
+        </w:rPr>
+      </w:pPr>
+    </w:p>
+    <w:p>
+      <w:pPr>
+        <w:rPr>
+          <w:rFonts w:ascii="Eurostile" w:hAnsi="Eurostile"/>
+        </w:rPr>
+      </w:pPr>
+      <w:r>
+        <w:rPr>
+          <w:rFonts w:ascii="Eurostile" w:hAnsi="Eurostile"/>
+        </w:rPr>
+        <w:t>And finally to create the S3 notification property:</w:t>
+      </w:r>
+    </w:p>
+    <w:p>
+      <w:pPr>
+        <w:shd w:val="clear" w:color="auto" w:fill="272822"/>
+        <w:spacing w:line="345" w:lineRule="atLeast"/>
+        <w:rPr>
+          <w:rFonts w:ascii="Fira Code" w:hAnsi="Fira Code" w:cs="Fira Code"/>
+          <w:color w:val="F8F8F2"/>
+          <w:sz w:val="23"/>
+          <w:szCs w:val="23"/>
+        </w:rPr>
+      </w:pPr>
+      <w:r>
+        <w:rPr>
+          <w:rFonts w:ascii="Fira Code" w:hAnsi="Fira Code" w:cs="Fira Code"/>
+          <w:color w:val="88846F"/>
+          <w:sz w:val="23"/>
+          <w:szCs w:val="23"/>
+        </w:rPr>
+        <w:t># Create the S3 notification property for S3 Ingestion bucket:</w:t>
+      </w:r>
+    </w:p>
+    <w:p>
+      <w:pPr>
+        <w:shd w:val="clear" w:color="auto" w:fill="272822"/>
+        <w:spacing w:line="345" w:lineRule="atLeast"/>
+        <w:rPr>
+          <w:rFonts w:ascii="Fira Code" w:hAnsi="Fira Code" w:cs="Fira Code"/>
+          <w:color w:val="F8F8F2"/>
+          <w:sz w:val="23"/>
+          <w:szCs w:val="23"/>
+        </w:rPr>
+      </w:pPr>
+      <w:r>
+        <w:rPr>
+          <w:rFonts w:ascii="Fira Code" w:hAnsi="Fira Code" w:cs="Fira Code"/>
+          <w:color w:val="A6E22E"/>
+          <w:sz w:val="23"/>
+          <w:szCs w:val="23"/>
+          <w:u w:val="single"/>
+        </w:rPr>
+        <w:t>resource</w:t>
+      </w:r>
+      <w:r>
+        <w:rPr>
+          <w:rFonts w:ascii="Fira Code" w:hAnsi="Fira Code" w:cs="Fira Code"/>
+          <w:color w:val="F8F8F2"/>
+          <w:sz w:val="23"/>
+          <w:szCs w:val="23"/>
+        </w:rPr>
+        <w:t xml:space="preserve"> "aws_s3_bucket_notification" "bucket_notification" {</w:t>
+      </w:r>
+    </w:p>
+    <w:p>
+      <w:pPr>
+        <w:shd w:val="clear" w:color="auto" w:fill="272822"/>
+        <w:spacing w:line="345" w:lineRule="atLeast"/>
+        <w:rPr>
+          <w:rFonts w:ascii="Fira Code" w:hAnsi="Fira Code" w:cs="Fira Code"/>
+          <w:color w:val="F8F8F2"/>
+          <w:sz w:val="23"/>
+          <w:szCs w:val="23"/>
+        </w:rPr>
+      </w:pPr>
+      <w:r>
+        <w:rPr>
+          <w:rFonts w:ascii="Fira Code" w:hAnsi="Fira Code" w:cs="Fira Code"/>
+          <w:color w:val="F8F8F2"/>
+          <w:sz w:val="23"/>
+          <w:szCs w:val="23"/>
+        </w:rPr>
+        <w:t xml:space="preserve">    </w:t>
+      </w:r>
+      <w:r>
+        <w:rPr>
+          <w:rFonts w:ascii="Fira Code" w:hAnsi="Fira Code" w:cs="Fira Code"/>
+          <w:color w:val="88846F"/>
+          <w:sz w:val="23"/>
+          <w:szCs w:val="23"/>
+        </w:rPr>
+        <w:t># Specifies the bucket name:</w:t>
+      </w:r>
+    </w:p>
+    <w:p>
+      <w:pPr>
+        <w:shd w:val="clear" w:color="auto" w:fill="272822"/>
+        <w:spacing w:line="345" w:lineRule="atLeast"/>
+        <w:rPr>
+          <w:rFonts w:ascii="Fira Code" w:hAnsi="Fira Code" w:cs="Fira Code"/>
+          <w:color w:val="F8F8F2"/>
+          <w:sz w:val="23"/>
+          <w:szCs w:val="23"/>
+        </w:rPr>
+      </w:pPr>
+      <w:r>
+        <w:rPr>
+          <w:rFonts w:ascii="Fira Code" w:hAnsi="Fira Code" w:cs="Fira Code"/>
+          <w:color w:val="F8F8F2"/>
+          <w:sz w:val="23"/>
+          <w:szCs w:val="23"/>
+        </w:rPr>
+        <w:t xml:space="preserve">  bucket </w:t>
+      </w:r>
+      <w:r>
+        <w:rPr>
+          <w:rFonts w:ascii="Fira Code" w:hAnsi="Fira Code" w:cs="Fira Code"/>
+          <w:color w:val="F92672"/>
+          <w:sz w:val="23"/>
+          <w:szCs w:val="23"/>
+        </w:rPr>
+        <w:t>=</w:t>
+      </w:r>
+      <w:r>
+        <w:rPr>
+          <w:rFonts w:ascii="Fira Code" w:hAnsi="Fira Code" w:cs="Fira Code"/>
+          <w:color w:val="F8F8F2"/>
+          <w:sz w:val="23"/>
+          <w:szCs w:val="23"/>
+        </w:rPr>
+        <w:t xml:space="preserve"> aws_s3_bucket</w:t>
+      </w:r>
+      <w:r>
+        <w:rPr>
+          <w:rFonts w:ascii="Fira Code" w:hAnsi="Fira Code" w:cs="Fira Code"/>
+          <w:color w:val="F92672"/>
+          <w:sz w:val="23"/>
+          <w:szCs w:val="23"/>
+        </w:rPr>
+        <w:t>.</w:t>
+      </w:r>
+      <w:r>
+        <w:rPr>
+          <w:rFonts w:ascii="Fira Code" w:hAnsi="Fira Code" w:cs="Fira Code"/>
+          <w:color w:val="F8F8F2"/>
+          <w:sz w:val="23"/>
+          <w:szCs w:val="23"/>
+        </w:rPr>
+        <w:t>ingestion</w:t>
+      </w:r>
+      <w:r>
+        <w:rPr>
+          <w:rFonts w:ascii="Fira Code" w:hAnsi="Fira Code" w:cs="Fira Code"/>
+          <w:color w:val="F92672"/>
+          <w:sz w:val="23"/>
+          <w:szCs w:val="23"/>
+        </w:rPr>
+        <w:t>.</w:t>
+      </w:r>
+      <w:r>
+        <w:rPr>
+          <w:rFonts w:ascii="Fira Code" w:hAnsi="Fira Code" w:cs="Fira Code"/>
+          <w:color w:val="F8F8F2"/>
+          <w:sz w:val="23"/>
+          <w:szCs w:val="23"/>
+        </w:rPr>
+        <w:t>bucket</w:t>
+      </w:r>
+    </w:p>
+    <w:p>
+      <w:pPr>
+        <w:shd w:val="clear" w:color="auto" w:fill="272822"/>
+        <w:spacing w:line="345" w:lineRule="atLeast"/>
+        <w:rPr>
+          <w:rFonts w:ascii="Fira Code" w:hAnsi="Fira Code" w:cs="Fira Code"/>
+          <w:color w:val="F8F8F2"/>
+          <w:sz w:val="23"/>
+          <w:szCs w:val="23"/>
+        </w:rPr>
+      </w:pPr>
+    </w:p>
+    <w:p>
+      <w:pPr>
+        <w:shd w:val="clear" w:color="auto" w:fill="272822"/>
+        <w:spacing w:line="345" w:lineRule="atLeast"/>
+        <w:rPr>
+          <w:rFonts w:ascii="Fira Code" w:hAnsi="Fira Code" w:cs="Fira Code"/>
+          <w:color w:val="F8F8F2"/>
+          <w:sz w:val="23"/>
+          <w:szCs w:val="23"/>
+        </w:rPr>
+      </w:pPr>
+      <w:r>
+        <w:rPr>
+          <w:rFonts w:ascii="Fira Code" w:hAnsi="Fira Code" w:cs="Fira Code"/>
+          <w:color w:val="F8F8F2"/>
+          <w:sz w:val="23"/>
+          <w:szCs w:val="23"/>
+        </w:rPr>
+        <w:t xml:space="preserve">    </w:t>
+      </w:r>
+      <w:r>
+        <w:rPr>
+          <w:rFonts w:ascii="Fira Code" w:hAnsi="Fira Code" w:cs="Fira Code"/>
+          <w:color w:val="88846F"/>
+          <w:sz w:val="23"/>
+          <w:szCs w:val="23"/>
+        </w:rPr>
+        <w:t># References the lambda to be notified:</w:t>
+      </w:r>
+    </w:p>
+    <w:p>
+      <w:pPr>
+        <w:shd w:val="clear" w:color="auto" w:fill="272822"/>
+        <w:spacing w:line="345" w:lineRule="atLeast"/>
+        <w:rPr>
+          <w:rFonts w:ascii="Fira Code" w:hAnsi="Fira Code" w:cs="Fira Code"/>
+          <w:color w:val="F8F8F2"/>
+          <w:sz w:val="23"/>
+          <w:szCs w:val="23"/>
+        </w:rPr>
+      </w:pPr>
+      <w:r>
+        <w:rPr>
+          <w:rFonts w:ascii="Fira Code" w:hAnsi="Fira Code" w:cs="Fira Code"/>
+          <w:color w:val="F8F8F2"/>
+          <w:sz w:val="23"/>
+          <w:szCs w:val="23"/>
+        </w:rPr>
+        <w:t xml:space="preserve">  </w:t>
+      </w:r>
+      <w:r>
+        <w:rPr>
+          <w:rFonts w:ascii="Fira Code" w:hAnsi="Fira Code" w:cs="Fira Code"/>
+          <w:color w:val="A6E22E"/>
+          <w:sz w:val="23"/>
+          <w:szCs w:val="23"/>
+          <w:u w:val="single"/>
+        </w:rPr>
+        <w:t>lambda_function</w:t>
+      </w:r>
+      <w:r>
+        <w:rPr>
+          <w:rFonts w:ascii="Fira Code" w:hAnsi="Fira Code" w:cs="Fira Code"/>
+          <w:color w:val="F8F8F2"/>
+          <w:sz w:val="23"/>
+          <w:szCs w:val="23"/>
+        </w:rPr>
+        <w:t xml:space="preserve"> {</w:t>
+      </w:r>
+    </w:p>
+    <w:p>
+      <w:pPr>
+        <w:shd w:val="clear" w:color="auto" w:fill="272822"/>
+        <w:spacing w:line="345" w:lineRule="atLeast"/>
+        <w:rPr>
+          <w:rFonts w:ascii="Fira Code" w:hAnsi="Fira Code" w:cs="Fira Code"/>
+          <w:color w:val="F8F8F2"/>
+          <w:sz w:val="23"/>
+          <w:szCs w:val="23"/>
+        </w:rPr>
+      </w:pPr>
+      <w:r>
+        <w:rPr>
+          <w:rFonts w:ascii="Fira Code" w:hAnsi="Fira Code" w:cs="Fira Code"/>
+          <w:color w:val="F8F8F2"/>
+          <w:sz w:val="23"/>
+          <w:szCs w:val="23"/>
+        </w:rPr>
+        <w:t xml:space="preserve">    </w:t>
+      </w:r>
+      <w:r>
+        <w:rPr>
+          <w:rFonts w:ascii="Fira Code" w:hAnsi="Fira Code" w:cs="Fira Code"/>
+          <w:color w:val="88846F"/>
+          <w:sz w:val="23"/>
+          <w:szCs w:val="23"/>
+        </w:rPr>
+        <w:t># References the transformation lambda:</w:t>
+      </w:r>
+    </w:p>
+    <w:p>
+      <w:pPr>
+        <w:shd w:val="clear" w:color="auto" w:fill="272822"/>
+        <w:spacing w:line="345" w:lineRule="atLeast"/>
+        <w:rPr>
+          <w:rFonts w:ascii="Fira Code" w:hAnsi="Fira Code" w:cs="Fira Code"/>
+          <w:color w:val="F8F8F2"/>
+          <w:sz w:val="23"/>
+          <w:szCs w:val="23"/>
+        </w:rPr>
+      </w:pPr>
+      <w:r>
+        <w:rPr>
+          <w:rFonts w:ascii="Fira Code" w:hAnsi="Fira Code" w:cs="Fira Code"/>
+          <w:color w:val="F8F8F2"/>
+          <w:sz w:val="23"/>
+          <w:szCs w:val="23"/>
+        </w:rPr>
+        <w:t xml:space="preserve">    lambda_function_arn </w:t>
+      </w:r>
+      <w:r>
+        <w:rPr>
+          <w:rFonts w:ascii="Fira Code" w:hAnsi="Fira Code" w:cs="Fira Code"/>
+          <w:color w:val="F92672"/>
+          <w:sz w:val="23"/>
+          <w:szCs w:val="23"/>
+        </w:rPr>
+        <w:t>=</w:t>
+      </w:r>
+      <w:r>
+        <w:rPr>
+          <w:rFonts w:ascii="Fira Code" w:hAnsi="Fira Code" w:cs="Fira Code"/>
+          <w:color w:val="F8F8F2"/>
+          <w:sz w:val="23"/>
+          <w:szCs w:val="23"/>
+        </w:rPr>
+        <w:t xml:space="preserve"> aws_lambda_function</w:t>
+      </w:r>
+      <w:r>
+        <w:rPr>
+          <w:rFonts w:ascii="Fira Code" w:hAnsi="Fira Code" w:cs="Fira Code"/>
+          <w:color w:val="F92672"/>
+          <w:sz w:val="23"/>
+          <w:szCs w:val="23"/>
+        </w:rPr>
+        <w:t>.</w:t>
+      </w:r>
+      <w:r>
+        <w:rPr>
+          <w:rFonts w:ascii="Fira Code" w:hAnsi="Fira Code" w:cs="Fira Code"/>
+          <w:color w:val="F8F8F2"/>
+          <w:sz w:val="23"/>
+          <w:szCs w:val="23"/>
+        </w:rPr>
+        <w:t>transform_lambda</w:t>
+      </w:r>
+      <w:r>
+        <w:rPr>
+          <w:rFonts w:ascii="Fira Code" w:hAnsi="Fira Code" w:cs="Fira Code"/>
+          <w:color w:val="F92672"/>
+          <w:sz w:val="23"/>
+          <w:szCs w:val="23"/>
+        </w:rPr>
+        <w:t>.</w:t>
+      </w:r>
+      <w:r>
+        <w:rPr>
+          <w:rFonts w:ascii="Fira Code" w:hAnsi="Fira Code" w:cs="Fira Code"/>
+          <w:color w:val="F8F8F2"/>
+          <w:sz w:val="23"/>
+          <w:szCs w:val="23"/>
+        </w:rPr>
+        <w:t>arn</w:t>
+      </w:r>
+    </w:p>
+    <w:p>
+      <w:pPr>
+        <w:shd w:val="clear" w:color="auto" w:fill="272822"/>
+        <w:spacing w:line="345" w:lineRule="atLeast"/>
+        <w:rPr>
+          <w:rFonts w:ascii="Fira Code" w:hAnsi="Fira Code" w:cs="Fira Code"/>
+          <w:color w:val="F8F8F2"/>
+          <w:sz w:val="23"/>
+          <w:szCs w:val="23"/>
+        </w:rPr>
+      </w:pPr>
+      <w:r>
+        <w:rPr>
+          <w:rFonts w:ascii="Fira Code" w:hAnsi="Fira Code" w:cs="Fira Code"/>
+          <w:color w:val="F8F8F2"/>
+          <w:sz w:val="23"/>
+          <w:szCs w:val="23"/>
+        </w:rPr>
+        <w:t xml:space="preserve">    </w:t>
+      </w:r>
+      <w:r>
+        <w:rPr>
+          <w:rFonts w:ascii="Fira Code" w:hAnsi="Fira Code" w:cs="Fira Code"/>
+          <w:color w:val="88846F"/>
+          <w:sz w:val="23"/>
+          <w:szCs w:val="23"/>
+        </w:rPr>
+        <w:t># Specify which event for notification:</w:t>
+      </w:r>
+    </w:p>
+    <w:p>
+      <w:pPr>
+        <w:shd w:val="clear" w:color="auto" w:fill="272822"/>
+        <w:spacing w:line="345" w:lineRule="atLeast"/>
+        <w:rPr>
+          <w:rFonts w:ascii="Fira Code" w:hAnsi="Fira Code" w:cs="Fira Code"/>
+          <w:color w:val="F8F8F2"/>
+          <w:sz w:val="23"/>
+          <w:szCs w:val="23"/>
+        </w:rPr>
+      </w:pPr>
+      <w:r>
+        <w:rPr>
+          <w:rFonts w:ascii="Fira Code" w:hAnsi="Fira Code" w:cs="Fira Code"/>
+          <w:color w:val="F8F8F2"/>
+          <w:sz w:val="23"/>
+          <w:szCs w:val="23"/>
+        </w:rPr>
+        <w:t xml:space="preserve">    events              </w:t>
+      </w:r>
+      <w:r>
+        <w:rPr>
+          <w:rFonts w:ascii="Fira Code" w:hAnsi="Fira Code" w:cs="Fira Code"/>
+          <w:color w:val="F92672"/>
+          <w:sz w:val="23"/>
+          <w:szCs w:val="23"/>
+        </w:rPr>
+        <w:t>=</w:t>
+      </w:r>
+      <w:r>
+        <w:rPr>
+          <w:rFonts w:ascii="Fira Code" w:hAnsi="Fira Code" w:cs="Fira Code"/>
+          <w:color w:val="F8F8F2"/>
+          <w:sz w:val="23"/>
+          <w:szCs w:val="23"/>
+        </w:rPr>
+        <w:t xml:space="preserve"> [</w:t>
+      </w:r>
+      <w:r>
+        <w:rPr>
+          <w:rFonts w:ascii="Fira Code" w:hAnsi="Fira Code" w:cs="Fira Code"/>
+          <w:color w:val="E6DB74"/>
+          <w:sz w:val="23"/>
+          <w:szCs w:val="23"/>
+        </w:rPr>
+        <w:t>"s3:ObjectCreated:Put"</w:t>
+      </w:r>
+      <w:r>
+        <w:rPr>
+          <w:rFonts w:ascii="Fira Code" w:hAnsi="Fira Code" w:cs="Fira Code"/>
+          <w:color w:val="F8F8F2"/>
+          <w:sz w:val="23"/>
+          <w:szCs w:val="23"/>
+        </w:rPr>
+        <w:t>]</w:t>
+      </w:r>
+    </w:p>
+    <w:p>
+      <w:pPr>
+        <w:shd w:val="clear" w:color="auto" w:fill="272822"/>
+        <w:spacing w:line="345" w:lineRule="atLeast"/>
+        <w:rPr>
+          <w:rFonts w:ascii="Fira Code" w:hAnsi="Fira Code" w:cs="Fira Code"/>
+          <w:color w:val="F8F8F2"/>
+          <w:sz w:val="23"/>
+          <w:szCs w:val="23"/>
+        </w:rPr>
+      </w:pPr>
+      <w:r>
+        <w:rPr>
+          <w:rFonts w:ascii="Fira Code" w:hAnsi="Fira Code" w:cs="Fira Code"/>
+          <w:color w:val="F8F8F2"/>
+          <w:sz w:val="23"/>
+          <w:szCs w:val="23"/>
+        </w:rPr>
+        <w:t xml:space="preserve">  }</w:t>
+      </w:r>
+    </w:p>
+    <w:p>
+      <w:pPr>
+        <w:shd w:val="clear" w:color="auto" w:fill="272822"/>
+        <w:spacing w:line="345" w:lineRule="atLeast"/>
+        <w:rPr>
+          <w:rFonts w:ascii="Fira Code" w:hAnsi="Fira Code" w:cs="Fira Code"/>
+          <w:color w:val="F8F8F2"/>
+          <w:sz w:val="23"/>
+          <w:szCs w:val="23"/>
+        </w:rPr>
+      </w:pPr>
+      <w:r>
+        <w:rPr>
+          <w:rFonts w:ascii="Fira Code" w:hAnsi="Fira Code" w:cs="Fira Code"/>
+          <w:color w:val="F8F8F2"/>
+          <w:sz w:val="23"/>
+          <w:szCs w:val="23"/>
+        </w:rPr>
+        <w:t xml:space="preserve">    </w:t>
+      </w:r>
+      <w:r>
+        <w:rPr>
+          <w:rFonts w:ascii="Fira Code" w:hAnsi="Fira Code" w:cs="Fira Code"/>
+          <w:color w:val="88846F"/>
+          <w:sz w:val="23"/>
+          <w:szCs w:val="23"/>
+        </w:rPr>
+        <w:t># Ensures permissions and transform lambda are setup first!</w:t>
+      </w:r>
+    </w:p>
+    <w:p>
+      <w:pPr>
+        <w:shd w:val="clear" w:color="auto" w:fill="272822"/>
+        <w:spacing w:line="345" w:lineRule="atLeast"/>
+        <w:rPr>
+          <w:rFonts w:ascii="Fira Code" w:hAnsi="Fira Code" w:cs="Fira Code"/>
+          <w:color w:val="F8F8F2"/>
+          <w:sz w:val="23"/>
+          <w:szCs w:val="23"/>
+        </w:rPr>
+      </w:pPr>
+      <w:r>
+        <w:rPr>
+          <w:rFonts w:ascii="Fira Code" w:hAnsi="Fira Code" w:cs="Fira Code"/>
+          <w:color w:val="F8F8F2"/>
+          <w:sz w:val="23"/>
+          <w:szCs w:val="23"/>
+        </w:rPr>
+        <w:lastRenderedPageBreak/>
+        <w:t xml:space="preserve">  depends_on </w:t>
+      </w:r>
+      <w:r>
+        <w:rPr>
+          <w:rFonts w:ascii="Fira Code" w:hAnsi="Fira Code" w:cs="Fira Code"/>
+          <w:color w:val="F92672"/>
+          <w:sz w:val="23"/>
+          <w:szCs w:val="23"/>
+        </w:rPr>
+        <w:t>=</w:t>
+      </w:r>
+      <w:r>
+        <w:rPr>
+          <w:rFonts w:ascii="Fira Code" w:hAnsi="Fira Code" w:cs="Fira Code"/>
+          <w:color w:val="F8F8F2"/>
+          <w:sz w:val="23"/>
+          <w:szCs w:val="23"/>
+        </w:rPr>
+        <w:t xml:space="preserve"> [</w:t>
+      </w:r>
+    </w:p>
+    <w:p>
+      <w:pPr>
+        <w:shd w:val="clear" w:color="auto" w:fill="272822"/>
+        <w:spacing w:line="345" w:lineRule="atLeast"/>
+        <w:rPr>
+          <w:rFonts w:ascii="Fira Code" w:hAnsi="Fira Code" w:cs="Fira Code"/>
+          <w:color w:val="F8F8F2"/>
+          <w:sz w:val="23"/>
+          <w:szCs w:val="23"/>
+        </w:rPr>
+      </w:pPr>
+      <w:r>
+        <w:rPr>
+          <w:rFonts w:ascii="Fira Code" w:hAnsi="Fira Code" w:cs="Fira Code"/>
+          <w:color w:val="F8F8F2"/>
+          <w:sz w:val="23"/>
+          <w:szCs w:val="23"/>
+        </w:rPr>
+        <w:t xml:space="preserve">    aws_lambda_permission</w:t>
+      </w:r>
+      <w:r>
+        <w:rPr>
+          <w:rFonts w:ascii="Fira Code" w:hAnsi="Fira Code" w:cs="Fira Code"/>
+          <w:color w:val="F92672"/>
+          <w:sz w:val="23"/>
+          <w:szCs w:val="23"/>
+        </w:rPr>
+        <w:t>.</w:t>
+      </w:r>
+      <w:r>
+        <w:rPr>
+          <w:rFonts w:ascii="Fira Code" w:hAnsi="Fira Code" w:cs="Fira Code"/>
+          <w:color w:val="F8F8F2"/>
+          <w:sz w:val="23"/>
+          <w:szCs w:val="23"/>
+        </w:rPr>
+        <w:t xml:space="preserve">allow_s3_invoke, </w:t>
+      </w:r>
+    </w:p>
+    <w:p>
+      <w:pPr>
+        <w:shd w:val="clear" w:color="auto" w:fill="272822"/>
+        <w:spacing w:line="345" w:lineRule="atLeast"/>
+        <w:rPr>
+          <w:rFonts w:ascii="Fira Code" w:hAnsi="Fira Code" w:cs="Fira Code"/>
+          <w:color w:val="F8F8F2"/>
+          <w:sz w:val="23"/>
+          <w:szCs w:val="23"/>
+        </w:rPr>
+      </w:pPr>
+      <w:r>
+        <w:rPr>
+          <w:rFonts w:ascii="Fira Code" w:hAnsi="Fira Code" w:cs="Fira Code"/>
+          <w:color w:val="F8F8F2"/>
+          <w:sz w:val="23"/>
+          <w:szCs w:val="23"/>
+        </w:rPr>
+        <w:t xml:space="preserve">    aws_lambda_function</w:t>
+      </w:r>
+      <w:r>
+        <w:rPr>
+          <w:rFonts w:ascii="Fira Code" w:hAnsi="Fira Code" w:cs="Fira Code"/>
+          <w:color w:val="F92672"/>
+          <w:sz w:val="23"/>
+          <w:szCs w:val="23"/>
+        </w:rPr>
+        <w:t>.</w:t>
+      </w:r>
+      <w:r>
+        <w:rPr>
+          <w:rFonts w:ascii="Fira Code" w:hAnsi="Fira Code" w:cs="Fira Code"/>
+          <w:color w:val="F8F8F2"/>
+          <w:sz w:val="23"/>
+          <w:szCs w:val="23"/>
+        </w:rPr>
+        <w:t>transform_lambda</w:t>
+      </w:r>
+    </w:p>
+    <w:p>
+      <w:pPr>
+        <w:shd w:val="clear" w:color="auto" w:fill="272822"/>
+        <w:spacing w:line="345" w:lineRule="atLeast"/>
+        <w:rPr>
+          <w:rFonts w:ascii="Fira Code" w:hAnsi="Fira Code" w:cs="Fira Code"/>
+          <w:color w:val="F8F8F2"/>
+          <w:sz w:val="23"/>
+          <w:szCs w:val="23"/>
+        </w:rPr>
+      </w:pPr>
+      <w:r>
+        <w:rPr>
+          <w:rFonts w:ascii="Fira Code" w:hAnsi="Fira Code" w:cs="Fira Code"/>
+          <w:color w:val="F8F8F2"/>
+          <w:sz w:val="23"/>
+          <w:szCs w:val="23"/>
+        </w:rPr>
+        <w:t xml:space="preserve">    ]</w:t>
+      </w:r>
+    </w:p>
+    <w:p>
+      <w:pPr>
+        <w:shd w:val="clear" w:color="auto" w:fill="272822"/>
+        <w:spacing w:line="345" w:lineRule="atLeast"/>
+        <w:rPr>
+          <w:rFonts w:ascii="Fira Code" w:hAnsi="Fira Code" w:cs="Fira Code"/>
+          <w:color w:val="F8F8F2"/>
+          <w:sz w:val="23"/>
+          <w:szCs w:val="23"/>
+        </w:rPr>
+      </w:pPr>
+      <w:r>
+        <w:rPr>
+          <w:rFonts w:ascii="Fira Code" w:hAnsi="Fira Code" w:cs="Fira Code"/>
+          <w:color w:val="F8F8F2"/>
+          <w:sz w:val="23"/>
+          <w:szCs w:val="23"/>
+        </w:rPr>
+        <w:t>}</w:t>
+      </w:r>
+    </w:p>
+    <w:p>
+      <w:pPr>
+        <w:rPr>
+          <w:rFonts w:ascii="Eurostile" w:hAnsi="Eurostile"/>
+        </w:rPr>
+      </w:pPr>
+    </w:p>
+    <w:p>
+      <w:pPr>
+        <w:rPr>
+          <w:rFonts w:ascii="Eurostile" w:hAnsi="Eurostile"/>
+        </w:rPr>
+      </w:pPr>
+      <w:r>
+        <w:rPr>
+          <w:rFonts w:ascii="Eurostile" w:hAnsi="Eurostile"/>
+        </w:rPr>
+        <w:t xml:space="preserve">It is extremely important to understand the function of the ‘depends_on’ property.  Firstly we need to ensure that the S3 permission has been created BEFORE our bucket_notification property.  We also need to ensure that the ‘transform’ lambda has been created BEFORE the bucket_notification property.  If they are not, then they can’t be referenced.  The depends_on ensures that this notification property is created after our necessary permissions and lambdas have been created. </w:t>
+      </w:r>
+    </w:p>
+    <w:p>
+      <w:pPr>
+        <w:rPr>
+          <w:rFonts w:ascii="Eurostile" w:hAnsi="Eurostile"/>
+        </w:rPr>
+      </w:pPr>
+    </w:p>
+    <w:p>
+      <w:pPr>
+        <w:rPr>
+          <w:rFonts w:ascii="Eurostile" w:hAnsi="Eurostile"/>
+        </w:rPr>
+      </w:pPr>
+      <w:r>
+        <w:rPr>
+          <w:rFonts w:ascii="Eurostile" w:hAnsi="Eurostile"/>
+          <w:noProof/>
+          <w14:ligatures w14:val="standardContextual"/>
+        </w:rPr>
+        <w:drawing>
+          <wp:inline distT="0" distB="0" distL="0" distR="0" wp14:anchorId="380565E2" wp14:editId="2731016C">
+            <wp:extent cx="5731510" cy="871220"/>
+            <wp:effectExtent l="0" t="0" r="0" b="5080"/>
+            <wp:docPr id="340873429" name="Picture 7" descr="A screenshot of a computer&#10;&#10;Description automatically generated"/>
+            <wp:cNvGraphicFramePr>
+              <a:graphicFrameLocks xmlns:a="http://schemas.openxmlformats.org/drawingml/2006/main" noChangeAspect="1"/>
+            </wp:cNvGraphicFramePr>
+            <a:graphic xmlns:a="http://schemas.openxmlformats.org/drawingml/2006/main">
+              <a:graphicData uri="http://schemas.openxmlformats.org/drawingml/2006/picture">
+                <pic:pic xmlns:pic="http://schemas.openxmlformats.org/drawingml/2006/picture">
+                  <pic:nvPicPr>
+                    <pic:cNvPr id="340873429" name="Picture 7" descr="A screenshot of a computer&#10;&#10;Description automatically generated"/>
+                    <pic:cNvPicPr/>
+                  </pic:nvPicPr>
+                  <pic:blipFill>
+                    <a:blip r:embed="rId52">
+                      <a:extLst>
+                        <a:ext uri="{28A0092B-C50C-407E-A947-70E740481C1C}">
+                          <a14:useLocalDpi xmlns:a14="http://schemas.microsoft.com/office/drawing/2010/main" val="0"/>
+                        </a:ext>
+                      </a:extLst>
+                    </a:blip>
+                    <a:stretch>
+                      <a:fillRect/>
+                    </a:stretch>
+                  </pic:blipFill>
+                  <pic:spPr>
+                    <a:xfrm>
+                      <a:off x="0" y="0"/>
+                      <a:ext cx="5731510" cy="871220"/>
+                    </a:xfrm>
+                    <a:prstGeom prst="rect">
+                      <a:avLst/>
+                    </a:prstGeom>
+                  </pic:spPr>
+                </pic:pic>
+              </a:graphicData>
+            </a:graphic>
+          </wp:inline>
+        </w:drawing>
+      </w:r>
+    </w:p>
+    <w:p>
+      <w:pPr>
+        <w:rPr>
+          <w:rFonts w:ascii="Eurostile" w:hAnsi="Eurostile"/>
+        </w:rPr>
+      </w:pPr>
+    </w:p>
+    <w:p>
+      <w:pPr>
+        <w:rPr>
+          <w:rFonts w:ascii="Eurostile" w:hAnsi="Eurostile"/>
+        </w:rPr>
+      </w:pPr>
+      <w:r>
+        <w:rPr>
+          <w:rFonts w:ascii="Eurostile" w:hAnsi="Eurostile"/>
+        </w:rPr>
+        <w:t xml:space="preserve">This shows that the event notification has been created successfully. </w:t>
       </w:r>
     </w:p>
     <w:sectPr>

</xml_diff>